<commit_message>
added V2 to staging summary
</commit_message>
<xml_diff>
--- a/msip_pre/HERA_staging_summary.docx
+++ b/msip_pre/HERA_staging_summary.docx
@@ -16,7 +16,7 @@
           <w:noProof/>
         </w:rPr>
         <w:drawing>
-          <wp:inline distT="0" distB="0" distL="0" distR="0">
+          <wp:inline distT="0" distB="0" distL="0" distR="0" wp14:anchorId="72034EF3" wp14:editId="03F8B88B">
             <wp:extent cx="9654276" cy="2194560"/>
             <wp:effectExtent l="0" t="0" r="0" b="0"/>
             <wp:docPr id="5" name="Picture 5"/>
@@ -186,15 +186,347 @@
         <w:t>37+91</w:t>
       </w:r>
       <w:r>
-        <w:t xml:space="preserve"> configuration, reusing 91 PAPER </w:t>
+        <w:t xml:space="preserve"> configuration, reusing 91 PAPER ground screens an</w:t>
+      </w:r>
+      <w:r>
+        <w:t>d all other PAPER hardware</w:t>
+      </w:r>
+    </w:p>
+    <w:p>
+      <w:pPr>
+        <w:pStyle w:val="ListParagraph"/>
+        <w:numPr>
+          <w:ilvl w:val="0"/>
+          <w:numId w:val="2"/>
+        </w:numPr>
+      </w:pPr>
+      <w:r>
+        <w:t>Build out to 127</w:t>
+      </w:r>
+      <w:r>
+        <w:t xml:space="preserve"> (pushing into Y3)</w:t>
+      </w:r>
+    </w:p>
+    <w:p>
+      <w:pPr>
+        <w:ind w:left="720" w:firstLine="720"/>
+      </w:pPr>
+      <w:proofErr w:type="gramStart"/>
+      <w:r>
+        <w:t>reusing</w:t>
+      </w:r>
+      <w:proofErr w:type="gramEnd"/>
+      <w:r>
+        <w:t xml:space="preserve"> </w:t>
+      </w:r>
+      <w:r>
+        <w:t>all other PAPER hardware</w:t>
+      </w:r>
+    </w:p>
+    <w:p>
+      <w:pPr>
+        <w:ind w:left="1440" w:firstLine="720"/>
+      </w:pPr>
+      <w:r>
+        <w:t xml:space="preserve">OR </w:t>
+      </w:r>
+    </w:p>
+    <w:p>
+      <w:pPr>
+        <w:spacing w:after="120"/>
+        <w:ind w:left="720" w:firstLine="720"/>
+      </w:pPr>
+      <w:proofErr w:type="gramStart"/>
+      <w:r>
+        <w:t>using</w:t>
+      </w:r>
+      <w:proofErr w:type="gramEnd"/>
+      <w:r>
+        <w:t xml:space="preserve"> new HERA feeds/receivers with fallback of using PAPER feeds/receivers</w:t>
+      </w:r>
+    </w:p>
+    <w:p>
+      <w:pPr>
+        <w:rPr>
+          <w:b/>
+        </w:rPr>
+      </w:pPr>
+      <w:r>
+        <w:rPr>
+          <w:b/>
+        </w:rPr>
+        <w:t>Year 3 (9/16-9/17)</w:t>
+      </w:r>
+    </w:p>
+    <w:p>
+      <w:pPr>
+        <w:pStyle w:val="ListParagraph"/>
+        <w:numPr>
+          <w:ilvl w:val="0"/>
+          <w:numId w:val="3"/>
+        </w:numPr>
+      </w:pPr>
+      <w:r>
+        <w:t>Observe with h-127</w:t>
+      </w:r>
+    </w:p>
+    <w:p>
+      <w:pPr>
+        <w:pStyle w:val="ListParagraph"/>
+        <w:numPr>
+          <w:ilvl w:val="0"/>
+          <w:numId w:val="3"/>
+        </w:numPr>
+      </w:pPr>
+      <w:r>
+        <w:t>Move into KAPB</w:t>
+      </w:r>
+    </w:p>
+    <w:p>
+      <w:pPr>
+        <w:pStyle w:val="ListParagraph"/>
+        <w:numPr>
+          <w:ilvl w:val="0"/>
+          <w:numId w:val="3"/>
+        </w:numPr>
+      </w:pPr>
+      <w:r>
+        <w:t>Install new nodes</w:t>
+      </w:r>
+    </w:p>
+    <w:p>
+      <w:pPr>
+        <w:pStyle w:val="ListParagraph"/>
+        <w:numPr>
+          <w:ilvl w:val="0"/>
+          <w:numId w:val="3"/>
+        </w:numPr>
+        <w:spacing w:after="120"/>
+      </w:pPr>
+      <w:r>
+        <w:t>Build out to 331, with fully HERA equipment (pushing into Y4)</w:t>
+      </w:r>
+    </w:p>
+    <w:p>
+      <w:pPr>
+        <w:rPr>
+          <w:b/>
+        </w:rPr>
+      </w:pPr>
+      <w:r>
+        <w:rPr>
+          <w:b/>
+        </w:rPr>
+        <w:t>Year 4 (9/17-9/18)</w:t>
+      </w:r>
+    </w:p>
+    <w:p>
+      <w:pPr>
+        <w:pStyle w:val="ListParagraph"/>
+        <w:numPr>
+          <w:ilvl w:val="0"/>
+          <w:numId w:val="4"/>
+        </w:numPr>
+      </w:pPr>
+      <w:r>
+        <w:t>Observe with H331</w:t>
+      </w:r>
+    </w:p>
+    <w:p>
+      <w:pPr>
+        <w:pStyle w:val="ListParagraph"/>
+        <w:numPr>
+          <w:ilvl w:val="0"/>
+          <w:numId w:val="4"/>
+        </w:numPr>
+        <w:spacing w:after="120"/>
+      </w:pPr>
+      <w:r>
+        <w:t>Build out to 568 (pushing into Y5)</w:t>
+      </w:r>
+    </w:p>
+    <w:p>
+      <w:pPr>
+        <w:rPr>
+          <w:b/>
+        </w:rPr>
+      </w:pPr>
+      <w:r>
+        <w:rPr>
+          <w:b/>
+        </w:rPr>
+        <w:t>Year 5 (9/18-9/19)</w:t>
+      </w:r>
+    </w:p>
+    <w:p>
+      <w:pPr>
+        <w:pStyle w:val="ListParagraph"/>
+        <w:numPr>
+          <w:ilvl w:val="0"/>
+          <w:numId w:val="5"/>
+        </w:numPr>
+      </w:pPr>
+      <w:r>
+        <w:t>Observe with H568</w:t>
+      </w:r>
+    </w:p>
+    <w:p/>
+    <w:p/>
+    <w:p/>
+    <w:p/>
+    <w:p/>
+    <w:p>
+      <w:pPr>
+        <w:ind w:left="-1080"/>
+      </w:pPr>
+      <w:r>
+        <w:rPr>
+          <w:noProof/>
+        </w:rPr>
+        <w:drawing>
+          <wp:inline distT="0" distB="0" distL="0" distR="0" wp14:anchorId="2C00B352" wp14:editId="433F089C">
+            <wp:extent cx="9672184" cy="1788160"/>
+            <wp:effectExtent l="0" t="0" r="5715" b="0"/>
+            <wp:docPr id="2" name="Picture 2"/>
+            <wp:cNvGraphicFramePr>
+              <a:graphicFrameLocks xmlns:a="http://schemas.openxmlformats.org/drawingml/2006/main" noChangeAspect="1"/>
+            </wp:cNvGraphicFramePr>
+            <a:graphic xmlns:a="http://schemas.openxmlformats.org/drawingml/2006/main">
+              <a:graphicData uri="http://schemas.openxmlformats.org/drawingml/2006/picture">
+                <pic:pic xmlns:pic="http://schemas.openxmlformats.org/drawingml/2006/picture">
+                  <pic:nvPicPr>
+                    <pic:cNvPr id="0" name="phasingV2.png"/>
+                    <pic:cNvPicPr/>
+                  </pic:nvPicPr>
+                  <pic:blipFill>
+                    <a:blip r:embed="rId7">
+                      <a:extLst>
+                        <a:ext uri="{28A0092B-C50C-407E-A947-70E740481C1C}">
+                          <a14:useLocalDpi xmlns:a14="http://schemas.microsoft.com/office/drawing/2010/main" val="0"/>
+                        </a:ext>
+                      </a:extLst>
+                    </a:blip>
+                    <a:stretch>
+                      <a:fillRect/>
+                    </a:stretch>
+                  </pic:blipFill>
+                  <pic:spPr>
+                    <a:xfrm>
+                      <a:off x="0" y="0"/>
+                      <a:ext cx="9672184" cy="1788160"/>
+                    </a:xfrm>
+                    <a:prstGeom prst="rect">
+                      <a:avLst/>
+                    </a:prstGeom>
+                  </pic:spPr>
+                </pic:pic>
+              </a:graphicData>
+            </a:graphic>
+          </wp:inline>
+        </w:drawing>
+      </w:r>
+    </w:p>
+    <w:p>
+      <w:pPr>
+        <w:ind w:left="-1080"/>
+      </w:pPr>
+    </w:p>
+    <w:p>
+      <w:r>
+        <w:rPr>
+          <w:b/>
+        </w:rPr>
+        <w:t>Pre-award</w:t>
+      </w:r>
+    </w:p>
+    <w:p>
+      <w:pPr>
+        <w:pStyle w:val="ListParagraph"/>
+        <w:numPr>
+          <w:ilvl w:val="0"/>
+          <w:numId w:val="6"/>
+        </w:numPr>
+        <w:spacing w:after="120"/>
+      </w:pPr>
+      <w:r>
+        <w:t>1 element in CA testing reflections and mechanical over time.  Possibly a few in SA.</w:t>
       </w:r>
       <w:bookmarkStart w:id="0" w:name="_GoBack"/>
       <w:bookmarkEnd w:id="0"/>
-      <w:r>
-        <w:t>ground screens an</w:t>
-      </w:r>
-      <w:r>
-        <w:t>d all other PAPER hardware</w:t>
+    </w:p>
+    <w:p>
+      <w:pPr>
+        <w:rPr>
+          <w:b/>
+        </w:rPr>
+      </w:pPr>
+      <w:r>
+        <w:rPr>
+          <w:b/>
+        </w:rPr>
+        <w:t>Year 1</w:t>
+      </w:r>
+      <w:r>
+        <w:rPr>
+          <w:b/>
+        </w:rPr>
+        <w:t xml:space="preserve"> (9/14-9/15)</w:t>
+      </w:r>
+    </w:p>
+    <w:p>
+      <w:pPr>
+        <w:pStyle w:val="ListParagraph"/>
+        <w:numPr>
+          <w:ilvl w:val="0"/>
+          <w:numId w:val="1"/>
+        </w:numPr>
+      </w:pPr>
+      <w:r>
+        <w:t xml:space="preserve">Move to new site and observe with relocated PAPER-128.  </w:t>
+      </w:r>
+    </w:p>
+    <w:p>
+      <w:pPr>
+        <w:pStyle w:val="ListParagraph"/>
+        <w:numPr>
+          <w:ilvl w:val="0"/>
+          <w:numId w:val="1"/>
+        </w:numPr>
+      </w:pPr>
+      <w:r>
+        <w:t xml:space="preserve">Build 37 elements.  </w:t>
+      </w:r>
+    </w:p>
+    <w:p>
+      <w:pPr>
+        <w:pStyle w:val="ListParagraph"/>
+        <w:numPr>
+          <w:ilvl w:val="0"/>
+          <w:numId w:val="1"/>
+        </w:numPr>
+        <w:spacing w:after="120"/>
+      </w:pPr>
+      <w:r>
+        <w:t>Continue node/feed design.</w:t>
+      </w:r>
+    </w:p>
+    <w:p>
+      <w:pPr>
+        <w:rPr>
+          <w:b/>
+        </w:rPr>
+      </w:pPr>
+      <w:r>
+        <w:rPr>
+          <w:b/>
+        </w:rPr>
+        <w:t>Year 2</w:t>
+      </w:r>
+      <w:r>
+        <w:rPr>
+          <w:b/>
+        </w:rPr>
+        <w:t xml:space="preserve"> (9/15-9/16)</w:t>
       </w:r>
     </w:p>
     <w:p>
@@ -206,48 +538,29 @@
         </w:numPr>
       </w:pPr>
       <w:r>
-        <w:t>Build out to 127</w:t>
-      </w:r>
-      <w:r>
-        <w:t xml:space="preserve"> (pushing into Y3)</w:t>
-      </w:r>
-    </w:p>
-    <w:p>
-      <w:pPr>
-        <w:ind w:left="720" w:firstLine="720"/>
-      </w:pPr>
-      <w:proofErr w:type="gramStart"/>
-      <w:r>
-        <w:t>reusing</w:t>
-      </w:r>
-      <w:proofErr w:type="gramEnd"/>
-      <w:r>
-        <w:t xml:space="preserve"> </w:t>
-      </w:r>
-      <w:r>
-        <w:t>all other PAPER hardware</w:t>
-      </w:r>
-    </w:p>
-    <w:p>
-      <w:pPr>
-        <w:ind w:left="1440" w:firstLine="720"/>
-      </w:pPr>
-      <w:r>
-        <w:t xml:space="preserve">OR </w:t>
-      </w:r>
-    </w:p>
-    <w:p>
-      <w:pPr>
+        <w:t xml:space="preserve">Observe with </w:t>
+      </w:r>
+      <w:r>
+        <w:rPr>
+          <w:i/>
+        </w:rPr>
+        <w:t>37+91</w:t>
+      </w:r>
+      <w:r>
+        <w:t xml:space="preserve"> configuration, reusing 91 PAPER ground screens and all other PAPER hardware</w:t>
+      </w:r>
+    </w:p>
+    <w:p>
+      <w:pPr>
+        <w:pStyle w:val="ListParagraph"/>
+        <w:numPr>
+          <w:ilvl w:val="0"/>
+          <w:numId w:val="2"/>
+        </w:numPr>
         <w:spacing w:after="120"/>
-        <w:ind w:left="720" w:firstLine="720"/>
-      </w:pPr>
-      <w:proofErr w:type="gramStart"/>
-      <w:r>
-        <w:t>using</w:t>
-      </w:r>
-      <w:proofErr w:type="gramEnd"/>
-      <w:r>
-        <w:t xml:space="preserve"> new HERA feeds/receivers with fallback of using PAPER feeds/receivers</w:t>
+      </w:pPr>
+      <w:r>
+        <w:t>Evaluate and productize</w:t>
       </w:r>
     </w:p>
     <w:p>
@@ -272,7 +585,7 @@
         </w:numPr>
       </w:pPr>
       <w:r>
-        <w:t>Observe with h-127</w:t>
+        <w:t>Move into KAPB</w:t>
       </w:r>
     </w:p>
     <w:p>
@@ -282,34 +595,10 @@
           <w:ilvl w:val="0"/>
           <w:numId w:val="3"/>
         </w:numPr>
-      </w:pPr>
-      <w:r>
-        <w:t>Move into KAPB</w:t>
-      </w:r>
-    </w:p>
-    <w:p>
-      <w:pPr>
-        <w:pStyle w:val="ListParagraph"/>
-        <w:numPr>
-          <w:ilvl w:val="0"/>
-          <w:numId w:val="3"/>
-        </w:numPr>
-      </w:pPr>
-      <w:r>
-        <w:t>Install new nodes</w:t>
-      </w:r>
-    </w:p>
-    <w:p>
-      <w:pPr>
-        <w:pStyle w:val="ListParagraph"/>
-        <w:numPr>
-          <w:ilvl w:val="0"/>
-          <w:numId w:val="3"/>
-        </w:numPr>
         <w:spacing w:after="120"/>
       </w:pPr>
       <w:r>
-        <w:t>Build out to 331, with fully HERA equipment (pushing into Y4)</w:t>
+        <w:t>Start build-out</w:t>
       </w:r>
     </w:p>
     <w:p>
@@ -334,7 +623,7 @@
         </w:numPr>
       </w:pPr>
       <w:r>
-        <w:t>Observe with H331</w:t>
+        <w:t>Observe with H127</w:t>
       </w:r>
     </w:p>
     <w:p>
@@ -347,7 +636,7 @@
         <w:spacing w:after="120"/>
       </w:pPr>
       <w:r>
-        <w:t>Build out to 568 (pushing into Y5)</w:t>
+        <w:t>Continue build-out</w:t>
       </w:r>
     </w:p>
     <w:p>
@@ -375,12 +664,12 @@
         <w:t>Observe with H568</w:t>
       </w:r>
     </w:p>
+    <w:p/>
     <w:sectPr>
       <w:pgSz w:w="15840" w:h="12240" w:orient="landscape"/>
       <w:pgMar w:top="180" w:right="1440" w:bottom="270" w:left="1440" w:header="720" w:footer="720" w:gutter="0"/>
       <w:cols w:space="720"/>
       <w:docGrid w:linePitch="360"/>
-      <w:printerSettings r:id="rId7"/>
     </w:sectPr>
   </w:body>
 </w:document>

</xml_diff>

<commit_message>
updated schedule with prettier version of gantt
</commit_message>
<xml_diff>
--- a/msip_pre/HERA_staging_summary.docx
+++ b/msip_pre/HERA_staging_summary.docx
@@ -384,10 +384,10 @@
           <w:noProof/>
         </w:rPr>
         <w:drawing>
-          <wp:inline distT="0" distB="0" distL="0" distR="0" wp14:anchorId="2C00B352" wp14:editId="433F089C">
-            <wp:extent cx="9672184" cy="1788160"/>
-            <wp:effectExtent l="0" t="0" r="5715" b="0"/>
-            <wp:docPr id="2" name="Picture 2"/>
+          <wp:inline distT="0" distB="0" distL="0" distR="0" wp14:anchorId="3559E237" wp14:editId="4D1C15F1">
+            <wp:extent cx="9478229" cy="1696720"/>
+            <wp:effectExtent l="0" t="0" r="0" b="5080"/>
+            <wp:docPr id="1" name="Picture 1" descr="Macintosh HD:Users:daviddeboer1:Documents:Projects:HERA:proposals:MSIP-2013:phasingV2.png"/>
             <wp:cNvGraphicFramePr>
               <a:graphicFrameLocks xmlns:a="http://schemas.openxmlformats.org/drawingml/2006/main" noChangeAspect="1"/>
             </wp:cNvGraphicFramePr>
@@ -395,8 +395,10 @@
               <a:graphicData uri="http://schemas.openxmlformats.org/drawingml/2006/picture">
                 <pic:pic xmlns:pic="http://schemas.openxmlformats.org/drawingml/2006/picture">
                   <pic:nvPicPr>
-                    <pic:cNvPr id="0" name="phasingV2.png"/>
-                    <pic:cNvPicPr/>
+                    <pic:cNvPr id="0" name="Picture 1" descr="Macintosh HD:Users:daviddeboer1:Documents:Projects:HERA:proposals:MSIP-2013:phasingV2.png"/>
+                    <pic:cNvPicPr>
+                      <a:picLocks noChangeAspect="1" noChangeArrowheads="1"/>
+                    </pic:cNvPicPr>
                   </pic:nvPicPr>
                   <pic:blipFill>
                     <a:blip r:embed="rId7">
@@ -406,18 +408,23 @@
                         </a:ext>
                       </a:extLst>
                     </a:blip>
+                    <a:srcRect/>
                     <a:stretch>
                       <a:fillRect/>
                     </a:stretch>
                   </pic:blipFill>
-                  <pic:spPr>
+                  <pic:spPr bwMode="auto">
                     <a:xfrm>
                       <a:off x="0" y="0"/>
-                      <a:ext cx="9672184" cy="1788160"/>
+                      <a:ext cx="9478229" cy="1696720"/>
                     </a:xfrm>
                     <a:prstGeom prst="rect">
                       <a:avLst/>
                     </a:prstGeom>
+                    <a:noFill/>
+                    <a:ln>
+                      <a:noFill/>
+                    </a:ln>
                   </pic:spPr>
                 </pic:pic>
               </a:graphicData>
@@ -449,10 +456,13 @@
         <w:spacing w:after="120"/>
       </w:pPr>
       <w:r>
-        <w:t>1 element in CA testing reflections and mechanical over time.  Possibly a few in SA.</w:t>
+        <w:t xml:space="preserve">1 element in CA testing reflections </w:t>
       </w:r>
       <w:bookmarkStart w:id="0" w:name="_GoBack"/>
       <w:bookmarkEnd w:id="0"/>
+      <w:r>
+        <w:t>and mechanical over time.  Possibly a few in SA.</w:t>
+      </w:r>
     </w:p>
     <w:p>
       <w:pPr>

</xml_diff>